<commit_message>
fix: usecase description 입출력 형태 맞추어 수정
</commit_message>
<xml_diff>
--- a/requirement_list.docx
+++ b/requirement_list.docx
@@ -4,9 +4,101 @@
   <w:body>
     <w:p>
       <w:pPr>
+        <w:pStyle w:val="Normal.0"/>
+      </w:pPr>
+      <w:r>
+        <w:rPr>
+          <w:rtl w:val="0"/>
+          <w:lang w:val="ko-KR" w:eastAsia="ko-KR"/>
+        </w:rPr>
+        <w:t>개인코드</w:t>
+      </w:r>
+      <w:r>
+        <w:rPr>
+          <w:rtl w:val="0"/>
+          <w:lang w:val="ko-KR" w:eastAsia="ko-KR"/>
+        </w:rPr>
+        <w:t>: 10310</w:t>
+      </w:r>
+    </w:p>
+    <w:p>
+      <w:pPr>
+        <w:pStyle w:val="Normal.0"/>
+      </w:pPr>
+      <w:r>
+        <w:rPr>
+          <w:rtl w:val="0"/>
+          <w:lang w:val="ko-KR" w:eastAsia="ko-KR"/>
+        </w:rPr>
+        <w:t xml:space="preserve">깃허브 주소 </w:t>
+      </w:r>
+      <w:r>
+        <w:rPr>
+          <w:rtl w:val="0"/>
+          <w:lang w:val="ko-KR" w:eastAsia="ko-KR"/>
+        </w:rPr>
+        <w:t>(</w:t>
+      </w:r>
+      <w:r>
+        <w:rPr>
+          <w:rtl w:val="0"/>
+          <w:lang w:val="ko-KR" w:eastAsia="ko-KR"/>
+        </w:rPr>
+        <w:t>과제 레포지토리</w:t>
+      </w:r>
+      <w:r>
+        <w:rPr>
+          <w:rtl w:val="0"/>
+          <w:lang w:val="ko-KR" w:eastAsia="ko-KR"/>
+        </w:rPr>
+        <w:t xml:space="preserve">): </w:t>
+      </w:r>
+      <w:r>
+        <w:rPr>
+          <w:rStyle w:val="Hyperlink.0"/>
+        </w:rPr>
+        <w:fldChar w:fldCharType="begin" w:fldLock="0"/>
+      </w:r>
+      <w:r>
+        <w:rPr>
+          <w:rStyle w:val="Hyperlink.0"/>
+        </w:rPr>
+        <w:instrText xml:space="preserve"> HYPERLINK "https://github.com/jungyungee/SoftwareEngineering_Assignment"</w:instrText>
+      </w:r>
+      <w:r>
+        <w:rPr>
+          <w:rStyle w:val="Hyperlink.0"/>
+        </w:rPr>
+        <w:fldChar w:fldCharType="separate" w:fldLock="0"/>
+      </w:r>
+      <w:r>
+        <w:rPr>
+          <w:rStyle w:val="Hyperlink.0"/>
+          <w:rtl w:val="0"/>
+        </w:rPr>
+        <w:t>https://github.com/jungyungee/SoftwareEngineering_Assignment</w:t>
+      </w:r>
+      <w:r>
+        <w:rPr/>
+        <w:fldChar w:fldCharType="end" w:fldLock="0"/>
+      </w:r>
+    </w:p>
+    <w:p>
+      <w:pPr>
+        <w:pStyle w:val="Normal.0"/>
+      </w:pPr>
+    </w:p>
+    <w:p>
+      <w:pPr>
         <w:pStyle w:val="머리말 2"/>
-        <w:bidi w:val="0"/>
       </w:pPr>
+      <w:r>
+        <w:rPr>
+          <w:rtl w:val="0"/>
+          <w:lang w:val="ko-KR" w:eastAsia="ko-KR"/>
+        </w:rPr>
+        <w:t xml:space="preserve">1. </w:t>
+      </w:r>
       <w:r>
         <w:rPr>
           <w:rtl w:val="0"/>
@@ -17,15 +109,14 @@
     </w:p>
     <w:p>
       <w:pPr>
-        <w:pStyle w:val="본문"/>
-        <w:bidi w:val="0"/>
+        <w:pStyle w:val="본문 A"/>
       </w:pPr>
     </w:p>
     <w:tbl>
       <w:tblPr>
         <w:tblW w:w="7730" w:type="dxa"/>
         <w:jc w:val="left"/>
-        <w:tblInd w:w="108" w:type="dxa"/>
+        <w:tblInd w:w="216" w:type="dxa"/>
         <w:tblBorders>
           <w:top w:val="single" w:color="ffffff" w:sz="8" w:space="0" w:shadow="0" w:frame="0"/>
           <w:left w:val="single" w:color="ffffff" w:sz="8" w:space="0" w:shadow="0" w:frame="0"/>
@@ -47,7 +138,7 @@
           <w:shd w:val="clear" w:color="auto" w:fill="cad1d7"/>
         </w:tblPrEx>
         <w:trPr>
-          <w:trHeight w:val="707" w:hRule="atLeast"/>
+          <w:trHeight w:val="717" w:hRule="atLeast"/>
         </w:trPr>
         <w:tc>
           <w:tcPr>
@@ -153,7 +244,7 @@
           <w:shd w:val="clear" w:color="auto" w:fill="cad1d7"/>
         </w:tblPrEx>
         <w:trPr>
-          <w:trHeight w:val="707" w:hRule="atLeast"/>
+          <w:trHeight w:val="717" w:hRule="atLeast"/>
         </w:trPr>
         <w:tc>
           <w:tcPr>
@@ -279,7 +370,17 @@
                 <w:rtl w:val="0"/>
                 <w:lang w:val="ko-KR" w:eastAsia="ko-KR"/>
               </w:rPr>
-              <w:t>전화번</w:t>
+              <w:t>전화번호를 필수로 입력하여 가입하고</w:t>
+            </w:r>
+            <w:r>
+              <w:rPr>
+                <w:sz w:val="16"/>
+                <w:szCs w:val="16"/>
+                <w:shd w:val="nil" w:color="auto" w:fill="auto"/>
+                <w:rtl w:val="0"/>
+                <w:lang w:val="en-US"/>
+              </w:rPr>
+              <w:t xml:space="preserve">, </w:t>
             </w:r>
             <w:r>
               <w:rPr>
@@ -289,37 +390,7 @@
                 <w:rtl w:val="0"/>
                 <w:lang w:val="ko-KR" w:eastAsia="ko-KR"/>
               </w:rPr>
-              <w:t>호를 필수로 입력하여 가입하고</w:t>
-            </w:r>
-            <w:r>
-              <w:rPr>
-                <w:sz w:val="16"/>
-                <w:szCs w:val="16"/>
-                <w:shd w:val="nil" w:color="auto" w:fill="auto"/>
-                <w:rtl w:val="0"/>
-                <w:lang w:val="en-US"/>
-              </w:rPr>
-              <w:t xml:space="preserve">, </w:t>
-            </w:r>
-            <w:r>
-              <w:rPr>
-                <w:sz w:val="16"/>
-                <w:szCs w:val="16"/>
-                <w:shd w:val="nil" w:color="auto" w:fill="auto"/>
-                <w:rtl w:val="0"/>
-                <w:lang w:val="ko-KR" w:eastAsia="ko-KR"/>
-              </w:rPr>
-              <w:t>관리자</w:t>
-            </w:r>
-            <w:r>
-              <w:rPr>
-                <w:sz w:val="16"/>
-                <w:szCs w:val="16"/>
-                <w:shd w:val="nil" w:color="auto" w:fill="auto"/>
-                <w:rtl w:val="0"/>
-                <w:lang w:val="ko-KR" w:eastAsia="ko-KR"/>
-              </w:rPr>
-              <w:t xml:space="preserve">에게는 </w:t>
+              <w:t xml:space="preserve">관리자에게는 </w:t>
             </w:r>
             <w:r>
               <w:rPr>
@@ -414,7 +485,7 @@
           <w:shd w:val="clear" w:color="auto" w:fill="cad1d7"/>
         </w:tblPrEx>
         <w:trPr>
-          <w:trHeight w:val="688" w:hRule="atLeast"/>
+          <w:trHeight w:val="698" w:hRule="atLeast"/>
         </w:trPr>
         <w:tc>
           <w:tcPr>
@@ -441,8 +512,9 @@
             </w:pPr>
             <w:r>
               <w:rPr>
-                <w:rFonts w:ascii="맑은 고딕" w:cs="맑은 고딕" w:hAnsi="맑은 고딕" w:eastAsia="맑은 고딕"/>
-                <w:rtl w:val="0"/>
+                <w:shd w:val="nil" w:color="auto" w:fill="auto"/>
+                <w:rtl w:val="0"/>
+                <w:lang w:val="en-US"/>
               </w:rPr>
               <w:t>2</w:t>
             </w:r>
@@ -479,17 +551,7 @@
                 <w:rtl w:val="0"/>
                 <w:lang w:val="ko-KR" w:eastAsia="ko-KR"/>
               </w:rPr>
-              <w:t>관리자</w:t>
-            </w:r>
-            <w:r>
-              <w:rPr>
-                <w:sz w:val="16"/>
-                <w:szCs w:val="16"/>
-                <w:shd w:val="nil" w:color="auto" w:fill="auto"/>
-                <w:rtl w:val="0"/>
-                <w:lang w:val="ko-KR" w:eastAsia="ko-KR"/>
-              </w:rPr>
-              <w:t>와</w:t>
+              <w:t>관리자와</w:t>
             </w:r>
             <w:r>
               <w:rPr>
@@ -584,7 +646,7 @@
           <w:shd w:val="clear" w:color="auto" w:fill="cad1d7"/>
         </w:tblPrEx>
         <w:trPr>
-          <w:trHeight w:val="672" w:hRule="atLeast"/>
+          <w:trHeight w:val="682" w:hRule="atLeast"/>
         </w:trPr>
         <w:tc>
           <w:tcPr>
@@ -611,8 +673,9 @@
             </w:pPr>
             <w:r>
               <w:rPr>
-                <w:rFonts w:ascii="맑은 고딕" w:cs="맑은 고딕" w:hAnsi="맑은 고딕" w:eastAsia="맑은 고딕"/>
-                <w:rtl w:val="0"/>
+                <w:shd w:val="nil" w:color="auto" w:fill="auto"/>
+                <w:rtl w:val="0"/>
+                <w:lang w:val="en-US"/>
               </w:rPr>
               <w:t>3</w:t>
             </w:r>
@@ -704,7 +767,7 @@
           <w:shd w:val="clear" w:color="auto" w:fill="cad1d7"/>
         </w:tblPrEx>
         <w:trPr>
-          <w:trHeight w:val="684" w:hRule="atLeast"/>
+          <w:trHeight w:val="694" w:hRule="atLeast"/>
         </w:trPr>
         <w:tc>
           <w:tcPr>
@@ -731,8 +794,9 @@
             </w:pPr>
             <w:r>
               <w:rPr>
-                <w:rFonts w:ascii="맑은 고딕" w:cs="맑은 고딕" w:hAnsi="맑은 고딕" w:eastAsia="맑은 고딕"/>
-                <w:rtl w:val="0"/>
+                <w:shd w:val="nil" w:color="auto" w:fill="auto"/>
+                <w:rtl w:val="0"/>
+                <w:lang w:val="en-US"/>
               </w:rPr>
               <w:t>4</w:t>
             </w:r>
@@ -864,7 +928,7 @@
           <w:shd w:val="clear" w:color="auto" w:fill="cad1d7"/>
         </w:tblPrEx>
         <w:trPr>
-          <w:trHeight w:val="684" w:hRule="atLeast"/>
+          <w:trHeight w:val="694" w:hRule="atLeast"/>
         </w:trPr>
         <w:tc>
           <w:tcPr>
@@ -891,8 +955,9 @@
             </w:pPr>
             <w:r>
               <w:rPr>
-                <w:rFonts w:ascii="맑은 고딕" w:cs="맑은 고딕" w:hAnsi="맑은 고딕" w:eastAsia="맑은 고딕"/>
-                <w:rtl w:val="0"/>
+                <w:shd w:val="nil" w:color="auto" w:fill="auto"/>
+                <w:rtl w:val="0"/>
+                <w:lang w:val="en-US"/>
               </w:rPr>
               <w:t>5</w:t>
             </w:r>
@@ -929,17 +994,7 @@
                 <w:rtl w:val="0"/>
                 <w:lang w:val="ko-KR" w:eastAsia="ko-KR"/>
               </w:rPr>
-              <w:t xml:space="preserve">회원은 </w:t>
-            </w:r>
-            <w:r>
-              <w:rPr>
-                <w:sz w:val="16"/>
-                <w:szCs w:val="16"/>
-                <w:shd w:val="nil" w:color="auto" w:fill="auto"/>
-                <w:rtl w:val="0"/>
-                <w:lang w:val="ko-KR" w:eastAsia="ko-KR"/>
-              </w:rPr>
-              <w:t>특정 자전거를 대여할 수 있다</w:t>
+              <w:t>회원은 특정 자전거를 대여할 수 있다</w:t>
             </w:r>
             <w:r>
               <w:rPr>
@@ -978,9 +1033,9 @@
             </w:pPr>
             <w:r>
               <w:rPr>
-                <w:rFonts w:ascii="맑은 고딕" w:cs="맑은 고딕" w:hAnsi="맑은 고딕" w:eastAsia="맑은 고딕"/>
-                <w:sz w:val="16"/>
-                <w:szCs w:val="16"/>
+                <w:sz w:val="16"/>
+                <w:szCs w:val="16"/>
+                <w:shd w:val="nil" w:color="auto" w:fill="auto"/>
                 <w:rtl w:val="0"/>
                 <w:lang w:val="ko-KR" w:eastAsia="ko-KR"/>
               </w:rPr>
@@ -994,7 +1049,7 @@
           <w:shd w:val="clear" w:color="auto" w:fill="cad1d7"/>
         </w:tblPrEx>
         <w:trPr>
-          <w:trHeight w:val="684" w:hRule="atLeast"/>
+          <w:trHeight w:val="694" w:hRule="atLeast"/>
         </w:trPr>
         <w:tc>
           <w:tcPr>
@@ -1021,8 +1076,9 @@
             </w:pPr>
             <w:r>
               <w:rPr>
-                <w:rFonts w:ascii="맑은 고딕" w:cs="맑은 고딕" w:hAnsi="맑은 고딕" w:eastAsia="맑은 고딕"/>
-                <w:rtl w:val="0"/>
+                <w:shd w:val="nil" w:color="auto" w:fill="auto"/>
+                <w:rtl w:val="0"/>
+                <w:lang w:val="en-US"/>
               </w:rPr>
               <w:t>6</w:t>
             </w:r>
@@ -1099,21 +1155,13 @@
                 <w:rtl w:val="0"/>
                 <w:lang w:val="ko-KR" w:eastAsia="ko-KR"/>
               </w:rPr>
-              <w:t>자전거 제품명</w:t>
-            </w:r>
-            <w:r>
-              <w:rPr>
-                <w:sz w:val="16"/>
-                <w:szCs w:val="16"/>
-                <w:rtl w:val="0"/>
-                <w:lang w:val="ko-KR" w:eastAsia="ko-KR"/>
-              </w:rPr>
-              <w:t>을 보여준다</w:t>
-            </w:r>
-            <w:r>
-              <w:rPr>
-                <w:sz w:val="16"/>
-                <w:szCs w:val="16"/>
+              <w:t>자전거 제품명을 보여준다</w:t>
+            </w:r>
+            <w:r>
+              <w:rPr>
+                <w:sz w:val="16"/>
+                <w:szCs w:val="16"/>
+                <w:shd w:val="nil" w:color="auto" w:fill="auto"/>
                 <w:rtl w:val="0"/>
                 <w:lang w:val="ko-KR" w:eastAsia="ko-KR"/>
               </w:rPr>
@@ -1146,9 +1194,9 @@
             </w:pPr>
             <w:r>
               <w:rPr>
-                <w:rFonts w:ascii="맑은 고딕" w:cs="맑은 고딕" w:hAnsi="맑은 고딕" w:eastAsia="맑은 고딕"/>
-                <w:sz w:val="16"/>
-                <w:szCs w:val="16"/>
+                <w:sz w:val="16"/>
+                <w:szCs w:val="16"/>
+                <w:shd w:val="nil" w:color="auto" w:fill="auto"/>
                 <w:rtl w:val="0"/>
                 <w:lang w:val="ko-KR" w:eastAsia="ko-KR"/>
               </w:rPr>
@@ -1160,8 +1208,11 @@
     </w:tbl>
     <w:p>
       <w:pPr>
-        <w:pStyle w:val="Normal.0"/>
+        <w:pStyle w:val="본문 A"/>
+        <w:widowControl w:val="0"/>
+        <w:ind w:left="108" w:hanging="108"/>
       </w:pPr>
+      <w:r/>
     </w:p>
     <w:sectPr>
       <w:headerReference w:type="default" r:id="rId4"/>
@@ -1354,100 +1405,6 @@
       </w14:textFill>
     </w:rPr>
   </w:style>
-  <w:style w:type="paragraph" w:styleId="머리말 2">
-    <w:name w:val="머리말 2"/>
-    <w:next w:val="본문"/>
-    <w:pPr>
-      <w:keepNext w:val="1"/>
-      <w:keepLines w:val="0"/>
-      <w:pageBreakBefore w:val="0"/>
-      <w:widowControl w:val="1"/>
-      <w:shd w:val="clear" w:color="auto" w:fill="auto"/>
-      <w:suppressAutoHyphens w:val="0"/>
-      <w:bidi w:val="0"/>
-      <w:spacing w:before="0" w:after="0" w:line="240" w:lineRule="auto"/>
-      <w:ind w:left="0" w:right="0" w:firstLine="0"/>
-      <w:jc w:val="left"/>
-      <w:outlineLvl w:val="1"/>
-    </w:pPr>
-    <w:rPr>
-      <w:rFonts w:ascii="Apple SD 산돌고딕 Neo 볼드체" w:cs="Arial Unicode MS" w:hAnsi="Apple SD 산돌고딕 Neo 볼드체" w:eastAsia="Arial Unicode MS"/>
-      <w:b w:val="0"/>
-      <w:bCs w:val="0"/>
-      <w:i w:val="0"/>
-      <w:iCs w:val="0"/>
-      <w:caps w:val="0"/>
-      <w:smallCaps w:val="0"/>
-      <w:strike w:val="0"/>
-      <w:dstrike w:val="0"/>
-      <w:outline w:val="0"/>
-      <w:color w:val="000000"/>
-      <w:spacing w:val="0"/>
-      <w:kern w:val="0"/>
-      <w:position w:val="0"/>
-      <w:sz w:val="32"/>
-      <w:szCs w:val="32"/>
-      <w:u w:val="none"/>
-      <w:shd w:val="nil" w:color="auto" w:fill="auto"/>
-      <w:vertAlign w:val="baseline"/>
-      <w:lang w:val="en-US"/>
-      <w14:textOutline>
-        <w14:noFill/>
-      </w14:textOutline>
-      <w14:textFill>
-        <w14:solidFill>
-          <w14:srgbClr w14:val="000000"/>
-        </w14:solidFill>
-      </w14:textFill>
-    </w:rPr>
-  </w:style>
-  <w:style w:type="paragraph" w:styleId="본문">
-    <w:name w:val="본문"/>
-    <w:next w:val="본문"/>
-    <w:pPr>
-      <w:keepNext w:val="0"/>
-      <w:keepLines w:val="0"/>
-      <w:pageBreakBefore w:val="0"/>
-      <w:widowControl w:val="1"/>
-      <w:shd w:val="clear" w:color="auto" w:fill="auto"/>
-      <w:suppressAutoHyphens w:val="0"/>
-      <w:bidi w:val="0"/>
-      <w:spacing w:before="0" w:after="0" w:line="240" w:lineRule="auto"/>
-      <w:ind w:left="0" w:right="0" w:firstLine="0"/>
-      <w:jc w:val="left"/>
-      <w:outlineLvl w:val="9"/>
-    </w:pPr>
-    <w:rPr>
-      <w:rFonts w:ascii="Apple SD 산돌고딕 Neo 일반체" w:cs="Arial Unicode MS" w:hAnsi="Apple SD 산돌고딕 Neo 일반체" w:eastAsia="Arial Unicode MS"/>
-      <w:b w:val="0"/>
-      <w:bCs w:val="0"/>
-      <w:i w:val="0"/>
-      <w:iCs w:val="0"/>
-      <w:caps w:val="0"/>
-      <w:smallCaps w:val="0"/>
-      <w:strike w:val="0"/>
-      <w:dstrike w:val="0"/>
-      <w:outline w:val="0"/>
-      <w:color w:val="000000"/>
-      <w:spacing w:val="0"/>
-      <w:kern w:val="0"/>
-      <w:position w:val="0"/>
-      <w:sz w:val="22"/>
-      <w:szCs w:val="22"/>
-      <w:u w:val="none"/>
-      <w:shd w:val="nil" w:color="auto" w:fill="auto"/>
-      <w:vertAlign w:val="baseline"/>
-      <w:lang w:val="en-US"/>
-      <w14:textOutline>
-        <w14:noFill/>
-      </w14:textOutline>
-      <w14:textFill>
-        <w14:solidFill>
-          <w14:srgbClr w14:val="000000"/>
-        </w14:solidFill>
-      </w14:textFill>
-    </w:rPr>
-  </w:style>
   <w:style w:type="paragraph" w:styleId="Normal.0">
     <w:name w:val="Normal"/>
     <w:next w:val="Normal.0"/>
@@ -1485,6 +1442,120 @@
       <w:shd w:val="nil" w:color="auto" w:fill="auto"/>
       <w:vertAlign w:val="baseline"/>
       <w:lang w:val="en-US"/>
+      <w14:textOutline>
+        <w14:noFill/>
+      </w14:textOutline>
+      <w14:textFill>
+        <w14:solidFill>
+          <w14:srgbClr w14:val="000000"/>
+        </w14:solidFill>
+      </w14:textFill>
+    </w:rPr>
+  </w:style>
+  <w:style w:type="character" w:styleId="Hyperlink.0">
+    <w:name w:val="Hyperlink.0"/>
+    <w:basedOn w:val="Hyperlink"/>
+    <w:next w:val="Hyperlink.0"/>
+    <w:rPr>
+      <w:outline w:val="0"/>
+      <w:color w:val="0000ff"/>
+      <w:u w:val="single" w:color="0000ff"/>
+      <w14:textFill>
+        <w14:solidFill>
+          <w14:srgbClr w14:val="0000FF"/>
+        </w14:solidFill>
+      </w14:textFill>
+    </w:rPr>
+  </w:style>
+  <w:style w:type="paragraph" w:styleId="머리말 2">
+    <w:name w:val="머리말 2"/>
+    <w:next w:val="본문 A"/>
+    <w:pPr>
+      <w:keepNext w:val="1"/>
+      <w:keepLines w:val="0"/>
+      <w:pageBreakBefore w:val="0"/>
+      <w:widowControl w:val="1"/>
+      <w:shd w:val="clear" w:color="auto" w:fill="auto"/>
+      <w:suppressAutoHyphens w:val="0"/>
+      <w:bidi w:val="0"/>
+      <w:spacing w:before="0" w:after="0" w:line="240" w:lineRule="auto"/>
+      <w:ind w:left="0" w:right="0" w:firstLine="0"/>
+      <w:jc w:val="left"/>
+      <w:outlineLvl w:val="0"/>
+    </w:pPr>
+    <w:rPr>
+      <w:rFonts w:ascii="Apple SD 산돌고딕 Neo 볼드체" w:cs="Arial Unicode MS" w:hAnsi="Apple SD 산돌고딕 Neo 볼드체" w:eastAsia="Arial Unicode MS"/>
+      <w:b w:val="0"/>
+      <w:bCs w:val="0"/>
+      <w:i w:val="0"/>
+      <w:iCs w:val="0"/>
+      <w:caps w:val="0"/>
+      <w:smallCaps w:val="0"/>
+      <w:strike w:val="0"/>
+      <w:dstrike w:val="0"/>
+      <w:outline w:val="0"/>
+      <w:color w:val="000000"/>
+      <w:spacing w:val="0"/>
+      <w:kern w:val="0"/>
+      <w:position w:val="0"/>
+      <w:sz w:val="32"/>
+      <w:szCs w:val="32"/>
+      <w:u w:val="none" w:color="000000"/>
+      <w:shd w:val="nil" w:color="auto" w:fill="auto"/>
+      <w:vertAlign w:val="baseline"/>
+      <w:lang w:val="en-US"/>
+      <w14:textOutline w14:w="12700" w14:cap="flat">
+        <w14:noFill/>
+        <w14:miter w14:lim="400000"/>
+      </w14:textOutline>
+      <w14:textFill>
+        <w14:solidFill>
+          <w14:srgbClr w14:val="000000"/>
+        </w14:solidFill>
+      </w14:textFill>
+    </w:rPr>
+  </w:style>
+  <w:style w:type="paragraph" w:styleId="본문 A">
+    <w:name w:val="본문 A"/>
+    <w:next w:val="본문 A"/>
+    <w:pPr>
+      <w:keepNext w:val="0"/>
+      <w:keepLines w:val="0"/>
+      <w:pageBreakBefore w:val="0"/>
+      <w:widowControl w:val="1"/>
+      <w:shd w:val="clear" w:color="auto" w:fill="auto"/>
+      <w:suppressAutoHyphens w:val="0"/>
+      <w:bidi w:val="0"/>
+      <w:spacing w:before="0" w:after="0" w:line="240" w:lineRule="auto"/>
+      <w:ind w:left="0" w:right="0" w:firstLine="0"/>
+      <w:jc w:val="left"/>
+      <w:outlineLvl w:val="9"/>
+    </w:pPr>
+    <w:rPr>
+      <w:rFonts w:ascii="Apple SD 산돌고딕 Neo 일반체" w:cs="Arial Unicode MS" w:hAnsi="Apple SD 산돌고딕 Neo 일반체" w:eastAsia="Arial Unicode MS"/>
+      <w:b w:val="0"/>
+      <w:bCs w:val="0"/>
+      <w:i w:val="0"/>
+      <w:iCs w:val="0"/>
+      <w:caps w:val="0"/>
+      <w:smallCaps w:val="0"/>
+      <w:strike w:val="0"/>
+      <w:dstrike w:val="0"/>
+      <w:outline w:val="0"/>
+      <w:color w:val="000000"/>
+      <w:spacing w:val="0"/>
+      <w:kern w:val="0"/>
+      <w:position w:val="0"/>
+      <w:sz w:val="22"/>
+      <w:szCs w:val="22"/>
+      <w:u w:val="none" w:color="000000"/>
+      <w:shd w:val="nil" w:color="auto" w:fill="auto"/>
+      <w:vertAlign w:val="baseline"/>
+      <w:lang w:val="en-US"/>
+      <w14:textOutline w14:w="12700" w14:cap="flat">
+        <w14:noFill/>
+        <w14:miter w14:lim="400000"/>
+      </w14:textOutline>
       <w14:textFill>
         <w14:solidFill>
           <w14:srgbClr w14:val="000000"/>
@@ -1688,17 +1759,17 @@
         <a:solidFill>
           <a:srgbClr val="FFFFFF"/>
         </a:solidFill>
-        <a:ln w="12700" cap="flat">
+        <a:ln w="25400" cap="flat">
           <a:solidFill>
             <a:schemeClr val="accent1"/>
           </a:solidFill>
           <a:prstDash val="solid"/>
-          <a:miter lim="800000"/>
+          <a:round/>
         </a:ln>
         <a:effectLst/>
         <a:sp3d/>
       </a:spPr>
-      <a:bodyPr rot="0" spcFirstLastPara="1" vertOverflow="overflow" horzOverflow="overflow" vert="horz" wrap="square" lIns="45719" tIns="45719" rIns="45719" bIns="45719" numCol="1" spcCol="38100" rtlCol="0" anchor="ctr" upright="0">
+      <a:bodyPr rot="0" spcFirstLastPara="1" vertOverflow="overflow" horzOverflow="overflow" vert="horz" wrap="square" lIns="45718" tIns="45718" rIns="45718" bIns="45718" numCol="1" spcCol="38100" rtlCol="0" anchor="ctr" upright="0">
         <a:spAutoFit/>
       </a:bodyPr>
       <a:lstStyle>
@@ -1726,10 +1797,10 @@
             </a:solidFill>
             <a:effectLst/>
             <a:uFillTx/>
-            <a:latin typeface="맑은 고딕"/>
-            <a:ea typeface="맑은 고딕"/>
-            <a:cs typeface="맑은 고딕"/>
-            <a:sym typeface="맑은 고딕"/>
+            <a:latin typeface="+mn-lt"/>
+            <a:ea typeface="+mn-ea"/>
+            <a:cs typeface="+mn-cs"/>
+            <a:sym typeface="Apple SD 산돌고딕 Neo 일반체"/>
           </a:defRPr>
         </a:defPPr>
         <a:lvl1pPr marL="0" marR="0" indent="0" algn="l" defTabSz="914400" rtl="0" fontAlgn="auto" latinLnBrk="1" hangingPunct="0">
@@ -1977,12 +2048,12 @@
     <a:lnDef>
       <a:spPr>
         <a:noFill/>
-        <a:ln w="12700" cap="flat">
+        <a:ln w="25400" cap="flat">
           <a:solidFill>
             <a:schemeClr val="accent1"/>
           </a:solidFill>
           <a:prstDash val="solid"/>
-          <a:miter lim="800000"/>
+          <a:round/>
         </a:ln>
         <a:effectLst/>
         <a:sp3d/>
@@ -2269,7 +2340,7 @@
         <a:effectLst/>
         <a:sp3d/>
       </a:spPr>
-      <a:bodyPr rot="0" spcFirstLastPara="1" vertOverflow="overflow" horzOverflow="overflow" vert="horz" wrap="square" lIns="45719" tIns="45719" rIns="45719" bIns="45719" numCol="1" spcCol="38100" rtlCol="0" anchor="t" upright="0">
+      <a:bodyPr rot="0" spcFirstLastPara="1" vertOverflow="overflow" horzOverflow="overflow" vert="horz" wrap="square" lIns="45718" tIns="45718" rIns="45718" bIns="45718" numCol="1" spcCol="38100" rtlCol="0" anchor="t" upright="0">
         <a:spAutoFit/>
       </a:bodyPr>
       <a:lstStyle>
@@ -2297,10 +2368,10 @@
             </a:solidFill>
             <a:effectLst/>
             <a:uFillTx/>
-            <a:latin typeface="맑은 고딕"/>
-            <a:ea typeface="맑은 고딕"/>
-            <a:cs typeface="맑은 고딕"/>
-            <a:sym typeface="맑은 고딕"/>
+            <a:latin typeface="+mn-lt"/>
+            <a:ea typeface="+mn-ea"/>
+            <a:cs typeface="+mn-cs"/>
+            <a:sym typeface="Apple SD 산돌고딕 Neo 일반체"/>
           </a:defRPr>
         </a:defPPr>
         <a:lvl1pPr marL="0" marR="0" indent="0" algn="l" defTabSz="914400" rtl="0" fontAlgn="auto" latinLnBrk="1" hangingPunct="0">

</xml_diff>